<commit_message>
remove yourgame from week 7
</commit_message>
<xml_diff>
--- a/08-unity-physics/yourgame.docx
+++ b/08-unity-physics/yourgame.docx
@@ -1,6 +1,6 @@
 
 <file path=word/document.xml><?xml version="1.0" encoding="utf-8"?>
-<w:document xmlns:wpc="http://schemas.microsoft.com/office/word/2010/wordprocessingCanvas" xmlns:cx="http://schemas.microsoft.com/office/drawing/2014/chartex" xmlns:cx1="http://schemas.microsoft.com/office/drawing/2015/9/8/chartex" xmlns:cx2="http://schemas.microsoft.com/office/drawing/2015/10/21/chartex" xmlns:cx3="http://schemas.microsoft.com/office/drawing/2016/5/9/chartex" xmlns:cx4="http://schemas.microsoft.com/office/drawing/2016/5/10/chartex" xmlns:cx5="http://schemas.microsoft.com/office/drawing/2016/5/11/chartex" xmlns:cx6="http://schemas.microsoft.com/office/drawing/2016/5/12/chartex" xmlns:cx7="http://schemas.microsoft.com/office/drawing/2016/5/13/chartex" xmlns:cx8="http://schemas.microsoft.com/office/drawing/2016/5/14/chartex" xmlns:mc="http://schemas.openxmlformats.org/markup-compatibility/2006" xmlns:aink="http://schemas.microsoft.com/office/drawing/2016/ink" xmlns:am3d="http://schemas.microsoft.com/office/drawing/2017/model3d" xmlns:o="urn:schemas-microsoft-com:office:office" xmlns:r="http://schemas.openxmlformats.org/officeDocument/2006/relationships" xmlns:m="http://schemas.openxmlformats.org/officeDocument/2006/math" xmlns:v="urn:schemas-microsoft-com:vml" xmlns:wp14="http://schemas.microsoft.com/office/word/2010/wordprocessingDrawing" xmlns:wp="http://schemas.openxmlformats.org/drawingml/2006/wordprocessingDrawing" xmlns:w10="urn:schemas-microsoft-com:office:word" xmlns:w="http://schemas.openxmlformats.org/wordprocessingml/2006/main" xmlns:w14="http://schemas.microsoft.com/office/word/2010/wordml" xmlns:w15="http://schemas.microsoft.com/office/word/2012/wordml" xmlns:w16cex="http://schemas.microsoft.com/office/word/2018/wordml/cex" xmlns:w16cid="http://schemas.microsoft.com/office/word/2016/wordml/cid" xmlns:w16="http://schemas.microsoft.com/office/word/2018/wordml" xmlns:w16se="http://schemas.microsoft.com/office/word/2015/wordml/symex" xmlns:wpg="http://schemas.microsoft.com/office/word/2010/wordprocessingGroup" xmlns:wpi="http://schemas.microsoft.com/office/word/2010/wordprocessingInk" xmlns:wne="http://schemas.microsoft.com/office/word/2006/wordml" xmlns:wps="http://schemas.microsoft.com/office/word/2010/wordprocessingShape" mc:Ignorable="w14 w15 w16se w16cid w16 w16cex wp14">
+<w:document xmlns:wpc="http://schemas.microsoft.com/office/word/2010/wordprocessingCanvas" xmlns:cx="http://schemas.microsoft.com/office/drawing/2014/chartex" xmlns:cx1="http://schemas.microsoft.com/office/drawing/2015/9/8/chartex" xmlns:cx2="http://schemas.microsoft.com/office/drawing/2015/10/21/chartex" xmlns:cx3="http://schemas.microsoft.com/office/drawing/2016/5/9/chartex" xmlns:cx4="http://schemas.microsoft.com/office/drawing/2016/5/10/chartex" xmlns:cx5="http://schemas.microsoft.com/office/drawing/2016/5/11/chartex" xmlns:cx6="http://schemas.microsoft.com/office/drawing/2016/5/12/chartex" xmlns:cx7="http://schemas.microsoft.com/office/drawing/2016/5/13/chartex" xmlns:cx8="http://schemas.microsoft.com/office/drawing/2016/5/14/chartex" xmlns:mc="http://schemas.openxmlformats.org/markup-compatibility/2006" xmlns:aink="http://schemas.microsoft.com/office/drawing/2016/ink" xmlns:am3d="http://schemas.microsoft.com/office/drawing/2017/model3d" xmlns:o="urn:schemas-microsoft-com:office:office" xmlns:r="http://schemas.openxmlformats.org/officeDocument/2006/relationships" xmlns:m="http://schemas.openxmlformats.org/officeDocument/2006/math" xmlns:v="urn:schemas-microsoft-com:vml" xmlns:wp14="http://schemas.microsoft.com/office/word/2010/wordprocessingDrawing" xmlns:wp="http://schemas.openxmlformats.org/drawingml/2006/wordprocessingDrawing" xmlns:w10="urn:schemas-microsoft-com:office:word" xmlns:w="http://schemas.openxmlformats.org/wordprocessingml/2006/main" xmlns:w14="http://schemas.microsoft.com/office/word/2010/wordml" xmlns:w15="http://schemas.microsoft.com/office/word/2012/wordml" xmlns:w16cid="http://schemas.microsoft.com/office/word/2016/wordml/cid" xmlns:w16se="http://schemas.microsoft.com/office/word/2015/wordml/symex" xmlns:wpg="http://schemas.microsoft.com/office/word/2010/wordprocessingGroup" xmlns:wpi="http://schemas.microsoft.com/office/word/2010/wordprocessingInk" xmlns:wne="http://schemas.microsoft.com/office/word/2006/wordml" xmlns:wps="http://schemas.microsoft.com/office/word/2010/wordprocessingShape" mc:Ignorable="w14 w15 w16se w16cid wp14">
   <w:body>
     <w:p>
       <w:pPr>
@@ -30,6 +30,145 @@
           <w:rtl/>
         </w:rPr>
         <w:t xml:space="preserve"> הכנה לתיכנות</w:t>
+      </w:r>
+    </w:p>
+    <w:p>
+      <w:pPr>
+        <w:pStyle w:val="Textbody"/>
+        <w:jc w:val="left"/>
+        <w:rPr>
+          <w:rFonts w:ascii="David" w:hAnsi="David" w:cs="David"/>
+          <w:rtl/>
+        </w:rPr>
+      </w:pPr>
+    </w:p>
+    <w:p>
+      <w:pPr>
+        <w:pStyle w:val="Heading2"/>
+      </w:pPr>
+      <w:r>
+        <w:rPr>
+          <w:rFonts w:hint="cs"/>
+          <w:rtl/>
+        </w:rPr>
+        <w:t>א. סדרי עדיפויות</w:t>
+      </w:r>
+    </w:p>
+    <w:p>
+      <w:pPr>
+        <w:pStyle w:val="Textbody"/>
+        <w:jc w:val="left"/>
+        <w:rPr>
+          <w:rFonts w:ascii="David" w:hAnsi="David" w:cs="David"/>
+          <w:rtl/>
+        </w:rPr>
+      </w:pPr>
+      <w:r>
+        <w:rPr>
+          <w:rFonts w:ascii="David" w:hAnsi="David" w:cs="David" w:hint="cs"/>
+          <w:rtl/>
+        </w:rPr>
+        <w:t>תיכנות משחק הוא תהליך מורכב עם הרבה הפתעות, והוא עשוי לקחת הרבה יותר זמן ממה שמתכננים בהתחלה.</w:t>
+      </w:r>
+      <w:r>
+        <w:rPr>
+          <w:rFonts w:ascii="David" w:hAnsi="David" w:cs="David" w:hint="cs"/>
+        </w:rPr>
+        <w:t xml:space="preserve"> </w:t>
+      </w:r>
+      <w:r>
+        <w:rPr>
+          <w:rFonts w:ascii="David" w:hAnsi="David" w:cs="David" w:hint="cs"/>
+          <w:rtl/>
+        </w:rPr>
+        <w:t>לכן חשוב כבר בהתחלה לקבוע סדרי-עדיפויות.</w:t>
+      </w:r>
+    </w:p>
+    <w:p>
+      <w:pPr>
+        <w:pStyle w:val="Textbody"/>
+        <w:jc w:val="left"/>
+        <w:rPr>
+          <w:rFonts w:ascii="David" w:hAnsi="David" w:cs="David"/>
+          <w:rtl/>
+        </w:rPr>
+      </w:pPr>
+      <w:r>
+        <w:rPr>
+          <w:rFonts w:ascii="David" w:hAnsi="David" w:cs="David" w:hint="cs"/>
+          <w:rtl/>
+        </w:rPr>
+        <w:t xml:space="preserve">עיברו על רכיבי המשחק שלכם מהמטלות הקודמות (רכיבים רשמיים, דרמטיים ודינמיים). </w:t>
+      </w:r>
+    </w:p>
+    <w:p>
+      <w:pPr>
+        <w:pStyle w:val="Textbody"/>
+        <w:jc w:val="left"/>
+        <w:rPr>
+          <w:rFonts w:ascii="David" w:hAnsi="David" w:cs="David"/>
+          <w:rtl/>
+        </w:rPr>
+      </w:pPr>
+      <w:r>
+        <w:rPr>
+          <w:rFonts w:ascii="David" w:hAnsi="David" w:cs="David" w:hint="cs"/>
+          <w:rtl/>
+        </w:rPr>
+        <w:t>בחרו מביניהם את שלושת הרכיבים או הנושאים שיהיה לכם חשוב ביותר לממש, על-מנת שהמשחק שלכם יעביר את חוויית השחקן הרצויה.</w:t>
+      </w:r>
+    </w:p>
+    <w:p>
+      <w:pPr>
+        <w:pStyle w:val="Textbody"/>
+        <w:jc w:val="left"/>
+        <w:rPr>
+          <w:rFonts w:ascii="David" w:hAnsi="David" w:cs="David"/>
+          <w:rtl/>
+        </w:rPr>
+      </w:pPr>
+      <w:r>
+        <w:rPr>
+          <w:rFonts w:ascii="David" w:hAnsi="David" w:cs="David" w:hint="cs"/>
+          <w:rtl/>
+        </w:rPr>
+        <w:t>סדרו אותם לפי סדר החשיבות בעיניכם. כשתתחילו לממש את המשחק שלכם, תממשו אותו לפי סדר העדיפות.</w:t>
+      </w:r>
+    </w:p>
+    <w:p>
+      <w:pPr>
+        <w:pStyle w:val="Textbody"/>
+        <w:jc w:val="left"/>
+        <w:rPr>
+          <w:rFonts w:ascii="David" w:hAnsi="David" w:cs="David"/>
+          <w:rtl/>
+        </w:rPr>
+      </w:pPr>
+    </w:p>
+    <w:p>
+      <w:pPr>
+        <w:pStyle w:val="Heading2"/>
+      </w:pPr>
+      <w:r>
+        <w:rPr>
+          <w:rFonts w:hint="cs"/>
+          <w:rtl/>
+        </w:rPr>
+        <w:t>ב</w:t>
+      </w:r>
+      <w:r>
+        <w:rPr>
+          <w:rFonts w:hint="cs"/>
+          <w:rtl/>
+        </w:rPr>
+        <w:t xml:space="preserve">. </w:t>
+      </w:r>
+      <w:r>
+        <w:rPr>
+          <w:rFonts w:hint="cs"/>
+          <w:rtl/>
+        </w:rPr>
+        <w:t>תיכנון קוד</w:t>
       </w:r>
     </w:p>
     <w:p>
@@ -76,8 +215,6 @@
         </w:rPr>
         <w:t>עצמי</w:t>
       </w:r>
-      <w:bookmarkStart w:id="0" w:name="_GoBack"/>
-      <w:bookmarkEnd w:id="0"/>
       <w:r>
         <w:rPr>
           <w:rFonts w:ascii="David" w:hAnsi="David" w:cs="David"/>
@@ -171,21 +308,14 @@
           <w:rFonts w:ascii="David" w:hAnsi="David" w:cs="David"/>
           <w:rtl/>
         </w:rPr>
-        <w:t xml:space="preserve">) של כל </w:t>
+        <w:t xml:space="preserve">)? </w:t>
       </w:r>
       <w:r>
         <w:rPr>
           <w:rFonts w:ascii="David" w:hAnsi="David" w:cs="David" w:hint="cs"/>
           <w:rtl/>
         </w:rPr>
-        <w:t>עצם</w:t>
-      </w:r>
-      <w:r>
-        <w:rPr>
-          <w:rFonts w:ascii="David" w:hAnsi="David" w:cs="David"/>
-          <w:rtl/>
-        </w:rPr>
-        <w:t xml:space="preserve">-משחק? </w:t>
+        <w:t>איזה רכיבים תרכיבו על כל עצם-משחק? נסו לתכנן רכיבים קטנים וממוקדים, הניתנים לשימוש חוזר.</w:t>
       </w:r>
     </w:p>
     <w:p>
@@ -198,7 +328,6 @@
         <w:jc w:val="left"/>
         <w:rPr>
           <w:rFonts w:ascii="David" w:hAnsi="David" w:cs="David"/>
-          <w:rtl/>
         </w:rPr>
       </w:pPr>
       <w:r>
@@ -206,7 +335,68 @@
           <w:rFonts w:ascii="David" w:hAnsi="David" w:cs="David"/>
           <w:rtl/>
         </w:rPr>
-        <w:t>מה יהיו השדות והשיטות בכל רכיב?</w:t>
+        <w:t xml:space="preserve">מה יהיו </w:t>
+      </w:r>
+      <w:r>
+        <w:rPr>
+          <w:rFonts w:ascii="David" w:hAnsi="David" w:cs="David" w:hint="cs"/>
+          <w:rtl/>
+        </w:rPr>
+        <w:t>המאפיינים</w:t>
+      </w:r>
+      <w:r>
+        <w:rPr>
+          <w:rFonts w:ascii="David" w:hAnsi="David" w:cs="David"/>
+          <w:rtl/>
+        </w:rPr>
+        <w:t xml:space="preserve"> </w:t>
+      </w:r>
+      <w:r>
+        <w:rPr>
+          <w:rFonts w:ascii="David" w:hAnsi="David" w:cs="David" w:hint="cs"/>
+          <w:rtl/>
+        </w:rPr>
+        <w:t>(שדות)</w:t>
+      </w:r>
+      <w:r>
+        <w:rPr>
+          <w:rFonts w:ascii="David" w:hAnsi="David" w:cs="David" w:hint="cs"/>
+        </w:rPr>
+        <w:t xml:space="preserve"> </w:t>
+      </w:r>
+      <w:r>
+        <w:rPr>
+          <w:rFonts w:ascii="David" w:hAnsi="David" w:cs="David" w:hint="cs"/>
+          <w:rtl/>
+        </w:rPr>
+        <w:t xml:space="preserve">של </w:t>
+      </w:r>
+      <w:r>
+        <w:rPr>
+          <w:rFonts w:ascii="David" w:hAnsi="David" w:cs="David"/>
+          <w:rtl/>
+        </w:rPr>
+        <w:t>כל רכיב?</w:t>
+      </w:r>
+      <w:r>
+        <w:rPr>
+          <w:rFonts w:ascii="David" w:hAnsi="David" w:cs="David" w:hint="cs"/>
+          <w:rtl/>
+        </w:rPr>
+        <w:t xml:space="preserve"> איזה מהם יהיו ניתנים לשינוי מתוך ה-</w:t>
+      </w:r>
+      <w:r>
+        <w:rPr>
+          <w:rFonts w:ascii="David" w:hAnsi="David" w:cs="David"/>
+        </w:rPr>
+        <w:t>Inspector</w:t>
+      </w:r>
+      <w:r>
+        <w:rPr>
+          <w:rFonts w:ascii="David" w:hAnsi="David" w:cs="David" w:hint="cs"/>
+          <w:rtl/>
+        </w:rPr>
+        <w:t>?</w:t>
       </w:r>
     </w:p>
     <w:p>
@@ -219,71 +409,61 @@
         <w:jc w:val="left"/>
         <w:rPr>
           <w:rFonts w:ascii="David" w:hAnsi="David" w:cs="David"/>
+        </w:rPr>
+      </w:pPr>
+      <w:r>
+        <w:rPr>
+          <w:rFonts w:ascii="David" w:hAnsi="David" w:cs="David" w:hint="cs"/>
           <w:rtl/>
         </w:rPr>
-      </w:pPr>
-      <w:r>
-        <w:rPr>
-          <w:rFonts w:ascii="David" w:hAnsi="David" w:cs="David"/>
-          <w:rtl/>
-        </w:rPr>
-        <w:t xml:space="preserve">רשמו </w:t>
-      </w:r>
-      <w:r>
-        <w:rPr>
-          <w:rFonts w:ascii="David" w:hAnsi="David" w:cs="David"/>
-          <w:rtl/>
-        </w:rPr>
-        <w:t xml:space="preserve">לפחות </w:t>
-      </w:r>
-      <w:r>
-        <w:rPr>
-          <w:rFonts w:ascii="David" w:hAnsi="David" w:cs="David"/>
-        </w:rPr>
-        <w:t>N</w:t>
-      </w:r>
-      <w:r>
-        <w:rPr>
-          <w:rFonts w:ascii="David" w:hAnsi="David" w:cs="David"/>
-          <w:rtl/>
-        </w:rPr>
-        <w:t>+1</w:t>
-      </w:r>
-      <w:r>
-        <w:rPr>
-          <w:rFonts w:ascii="David" w:hAnsi="David" w:cs="David"/>
-        </w:rPr>
-        <w:t xml:space="preserve"> </w:t>
-      </w:r>
-      <w:r>
-        <w:rPr>
-          <w:rFonts w:ascii="David" w:hAnsi="David" w:cs="David"/>
-          <w:rtl/>
-        </w:rPr>
-        <w:t xml:space="preserve"> יכולות של יוניטי, שעדיין לא למדנו עליהן, אבל ייתכן שתצטרכו כדי לממש את המשחק</w:t>
-      </w:r>
-      <w:r>
-        <w:rPr>
-          <w:rFonts w:ascii="David" w:hAnsi="David" w:cs="David"/>
-          <w:rtl/>
-        </w:rPr>
-        <w:t xml:space="preserve"> [</w:t>
-      </w:r>
-      <w:r>
-        <w:rPr>
-          <w:rFonts w:ascii="David" w:hAnsi="David" w:cs="David"/>
-          <w:rtl/>
-        </w:rPr>
-        <w:t>ייתכן שהרשימה שתכינו תעזור לי להחליט איזה נושאים ללמד בהמשך].</w:t>
+        <w:t>מה יהיו ההתנהגויות (שיטות) של כל רכיב?</w:t>
       </w:r>
     </w:p>
     <w:p>
       <w:pPr>
         <w:pStyle w:val="Textbody"/>
-        <w:numPr>
-          <w:ilvl w:val="0"/>
-          <w:numId w:val="14"/>
-        </w:numPr>
+        <w:jc w:val="left"/>
+        <w:rPr>
+          <w:rFonts w:ascii="David" w:hAnsi="David" w:cs="David"/>
+        </w:rPr>
+      </w:pPr>
+    </w:p>
+    <w:p>
+      <w:pPr>
+        <w:pStyle w:val="Heading2"/>
+      </w:pPr>
+      <w:r>
+        <w:rPr>
+          <w:rFonts w:hint="cs"/>
+          <w:rtl/>
+        </w:rPr>
+        <w:t>ג</w:t>
+      </w:r>
+      <w:r>
+        <w:rPr>
+          <w:rFonts w:hint="cs"/>
+          <w:rtl/>
+        </w:rPr>
+        <w:t xml:space="preserve">. תיכנון </w:t>
+      </w:r>
+      <w:r>
+        <w:rPr>
+          <w:rFonts w:hint="cs"/>
+          <w:rtl/>
+        </w:rPr>
+        <w:t>בדיקות</w:t>
+      </w:r>
+      <w:r>
+        <w:rPr>
+          <w:rFonts w:hint="cs"/>
+          <w:rtl/>
+        </w:rPr>
+        <w:t>-משחק</w:t>
+      </w:r>
+    </w:p>
+    <w:p>
+      <w:pPr>
+        <w:pStyle w:val="Textbody"/>
         <w:jc w:val="left"/>
         <w:rPr>
           <w:rFonts w:ascii="David" w:hAnsi="David" w:cs="David"/>
@@ -292,57 +472,10 @@
       </w:pPr>
       <w:r>
         <w:rPr>
-          <w:rFonts w:ascii="David" w:hAnsi="David" w:cs="David"/>
+          <w:rFonts w:ascii="David" w:hAnsi="David" w:cs="David" w:hint="cs"/>
           <w:rtl/>
         </w:rPr>
-        <w:t xml:space="preserve">רשמו לפחות </w:t>
-      </w:r>
-      <w:r>
-        <w:rPr>
-          <w:rFonts w:ascii="David" w:hAnsi="David" w:cs="David"/>
-        </w:rPr>
-        <w:t>N</w:t>
-      </w:r>
-      <w:r>
-        <w:rPr>
-          <w:rFonts w:ascii="David" w:hAnsi="David" w:cs="David"/>
-          <w:rtl/>
-        </w:rPr>
-        <w:t>+1</w:t>
-      </w:r>
-      <w:r>
-        <w:rPr>
-          <w:rFonts w:ascii="David" w:hAnsi="David" w:cs="David"/>
-        </w:rPr>
-        <w:t xml:space="preserve">  </w:t>
-      </w:r>
-      <w:r>
-        <w:rPr>
-          <w:rFonts w:ascii="David" w:hAnsi="David" w:cs="David"/>
-          <w:rtl/>
-        </w:rPr>
-        <w:t>שאלות עיצוביות שהייתם רוצים לענות עליהן ע"י בניית אבטיפוס דיגיטלי</w:t>
-      </w:r>
-      <w:r>
-        <w:rPr>
-          <w:rFonts w:ascii="David" w:hAnsi="David" w:cs="David"/>
-          <w:rtl/>
-        </w:rPr>
-        <w:t xml:space="preserve"> </w:t>
-      </w:r>
-      <w:r>
-        <w:rPr>
-          <w:rFonts w:ascii="David" w:hAnsi="David" w:cs="David"/>
-          <w:rtl/>
-        </w:rPr>
-        <w:t xml:space="preserve">ביוניטי </w:t>
-      </w:r>
-      <w:r>
-        <w:rPr>
-          <w:rFonts w:ascii="David" w:hAnsi="David" w:cs="David"/>
-          <w:rtl/>
-        </w:rPr>
-        <w:t>וביצוע בדיקת-משחק (</w:t>
+        <w:t xml:space="preserve">כשנותנים את המשחק לשחקני-ניסוי לצורך </w:t>
       </w:r>
       <w:r>
         <w:rPr>
@@ -352,10 +485,10 @@
       </w:r>
       <w:r>
         <w:rPr>
-          <w:rFonts w:ascii="David" w:hAnsi="David" w:cs="David"/>
+          <w:rFonts w:ascii="David" w:hAnsi="David" w:cs="David" w:hint="cs"/>
           <w:rtl/>
         </w:rPr>
-        <w:t>).</w:t>
+        <w:t xml:space="preserve">, כדאי להגדיר שאלות מסויימות שאתם רוצים לקבל עליהן תשובה במסגרת הניסוי, כגון: מהו הערך האופטימלי למאפיין מסויים? כמה עצמים מכל סוג צריכים להיות במשחק? וכו'. </w:t>
       </w:r>
     </w:p>
     <w:p>
@@ -367,6 +500,48 @@
           <w:rtl/>
         </w:rPr>
       </w:pPr>
+      <w:r>
+        <w:rPr>
+          <w:rFonts w:ascii="David" w:hAnsi="David" w:cs="David" w:hint="cs"/>
+          <w:rtl/>
+        </w:rPr>
+        <w:t xml:space="preserve">הכינו לפחות </w:t>
+      </w:r>
+      <w:r>
+        <w:rPr>
+          <w:rFonts w:ascii="David" w:hAnsi="David" w:cs="David"/>
+        </w:rPr>
+        <w:t>N+1</w:t>
+      </w:r>
+      <w:r>
+        <w:rPr>
+          <w:rFonts w:ascii="David" w:hAnsi="David" w:cs="David" w:hint="cs"/>
+          <w:rtl/>
+        </w:rPr>
+        <w:t xml:space="preserve">  שאלות מסוג זה, שהייתם רוצים לברר בעזרת משחקי-ניסוי.</w:t>
+      </w:r>
+    </w:p>
+    <w:p>
+      <w:pPr>
+        <w:pStyle w:val="Textbody"/>
+        <w:jc w:val="left"/>
+        <w:rPr>
+          <w:rFonts w:ascii="David" w:hAnsi="David" w:cs="David"/>
+          <w:rtl/>
+        </w:rPr>
+      </w:pPr>
+    </w:p>
+    <w:p>
+      <w:pPr>
+        <w:pStyle w:val="Textbody"/>
+        <w:jc w:val="left"/>
+        <w:rPr>
+          <w:rFonts w:ascii="David" w:hAnsi="David" w:cs="David" w:hint="cs"/>
+          <w:rtl/>
+        </w:rPr>
+      </w:pPr>
+      <w:bookmarkStart w:id="0" w:name="_GoBack"/>
+      <w:bookmarkEnd w:id="0"/>
     </w:p>
     <w:p>
       <w:pPr>
@@ -390,7 +565,7 @@
 </file>
 
 <file path=word/endnotes.xml><?xml version="1.0" encoding="utf-8"?>
-<w:endnotes xmlns:wpc="http://schemas.microsoft.com/office/word/2010/wordprocessingCanvas" xmlns:cx="http://schemas.microsoft.com/office/drawing/2014/chartex" xmlns:cx1="http://schemas.microsoft.com/office/drawing/2015/9/8/chartex" xmlns:cx2="http://schemas.microsoft.com/office/drawing/2015/10/21/chartex" xmlns:cx3="http://schemas.microsoft.com/office/drawing/2016/5/9/chartex" xmlns:cx4="http://schemas.microsoft.com/office/drawing/2016/5/10/chartex" xmlns:cx5="http://schemas.microsoft.com/office/drawing/2016/5/11/chartex" xmlns:cx6="http://schemas.microsoft.com/office/drawing/2016/5/12/chartex" xmlns:cx7="http://schemas.microsoft.com/office/drawing/2016/5/13/chartex" xmlns:cx8="http://schemas.microsoft.com/office/drawing/2016/5/14/chartex" xmlns:mc="http://schemas.openxmlformats.org/markup-compatibility/2006" xmlns:aink="http://schemas.microsoft.com/office/drawing/2016/ink" xmlns:am3d="http://schemas.microsoft.com/office/drawing/2017/model3d" xmlns:o="urn:schemas-microsoft-com:office:office" xmlns:r="http://schemas.openxmlformats.org/officeDocument/2006/relationships" xmlns:m="http://schemas.openxmlformats.org/officeDocument/2006/math" xmlns:v="urn:schemas-microsoft-com:vml" xmlns:wp14="http://schemas.microsoft.com/office/word/2010/wordprocessingDrawing" xmlns:wp="http://schemas.openxmlformats.org/drawingml/2006/wordprocessingDrawing" xmlns:w10="urn:schemas-microsoft-com:office:word" xmlns:w="http://schemas.openxmlformats.org/wordprocessingml/2006/main" xmlns:w14="http://schemas.microsoft.com/office/word/2010/wordml" xmlns:w15="http://schemas.microsoft.com/office/word/2012/wordml" xmlns:w16cex="http://schemas.microsoft.com/office/word/2018/wordml/cex" xmlns:w16cid="http://schemas.microsoft.com/office/word/2016/wordml/cid" xmlns:w16="http://schemas.microsoft.com/office/word/2018/wordml" xmlns:w16se="http://schemas.microsoft.com/office/word/2015/wordml/symex" xmlns:wpg="http://schemas.microsoft.com/office/word/2010/wordprocessingGroup" xmlns:wpi="http://schemas.microsoft.com/office/word/2010/wordprocessingInk" xmlns:wne="http://schemas.microsoft.com/office/word/2006/wordml" xmlns:wps="http://schemas.microsoft.com/office/word/2010/wordprocessingShape" mc:Ignorable="w14 w15 w16se w16cid w16 w16cex wp14">
+<w:endnotes xmlns:wpc="http://schemas.microsoft.com/office/word/2010/wordprocessingCanvas" xmlns:cx="http://schemas.microsoft.com/office/drawing/2014/chartex" xmlns:cx1="http://schemas.microsoft.com/office/drawing/2015/9/8/chartex" xmlns:cx2="http://schemas.microsoft.com/office/drawing/2015/10/21/chartex" xmlns:cx3="http://schemas.microsoft.com/office/drawing/2016/5/9/chartex" xmlns:cx4="http://schemas.microsoft.com/office/drawing/2016/5/10/chartex" xmlns:cx5="http://schemas.microsoft.com/office/drawing/2016/5/11/chartex" xmlns:cx6="http://schemas.microsoft.com/office/drawing/2016/5/12/chartex" xmlns:cx7="http://schemas.microsoft.com/office/drawing/2016/5/13/chartex" xmlns:cx8="http://schemas.microsoft.com/office/drawing/2016/5/14/chartex" xmlns:mc="http://schemas.openxmlformats.org/markup-compatibility/2006" xmlns:aink="http://schemas.microsoft.com/office/drawing/2016/ink" xmlns:am3d="http://schemas.microsoft.com/office/drawing/2017/model3d" xmlns:o="urn:schemas-microsoft-com:office:office" xmlns:r="http://schemas.openxmlformats.org/officeDocument/2006/relationships" xmlns:m="http://schemas.openxmlformats.org/officeDocument/2006/math" xmlns:v="urn:schemas-microsoft-com:vml" xmlns:wp14="http://schemas.microsoft.com/office/word/2010/wordprocessingDrawing" xmlns:wp="http://schemas.openxmlformats.org/drawingml/2006/wordprocessingDrawing" xmlns:w10="urn:schemas-microsoft-com:office:word" xmlns:w="http://schemas.openxmlformats.org/wordprocessingml/2006/main" xmlns:w14="http://schemas.microsoft.com/office/word/2010/wordml" xmlns:w15="http://schemas.microsoft.com/office/word/2012/wordml" xmlns:w16cid="http://schemas.microsoft.com/office/word/2016/wordml/cid" xmlns:w16se="http://schemas.microsoft.com/office/word/2015/wordml/symex" xmlns:wpg="http://schemas.microsoft.com/office/word/2010/wordprocessingGroup" xmlns:wpi="http://schemas.microsoft.com/office/word/2010/wordprocessingInk" xmlns:wne="http://schemas.microsoft.com/office/word/2006/wordml" xmlns:wps="http://schemas.microsoft.com/office/word/2010/wordprocessingShape" mc:Ignorable="w14 w15 w16se w16cid wp14">
   <w:endnote w:type="separator" w:id="-1">
     <w:p>
       <w:r>
@@ -409,7 +584,7 @@
 </file>
 
 <file path=word/footer1.xml><?xml version="1.0" encoding="utf-8"?>
-<w:ftr xmlns:wpc="http://schemas.microsoft.com/office/word/2010/wordprocessingCanvas" xmlns:cx="http://schemas.microsoft.com/office/drawing/2014/chartex" xmlns:cx1="http://schemas.microsoft.com/office/drawing/2015/9/8/chartex" xmlns:cx2="http://schemas.microsoft.com/office/drawing/2015/10/21/chartex" xmlns:cx3="http://schemas.microsoft.com/office/drawing/2016/5/9/chartex" xmlns:cx4="http://schemas.microsoft.com/office/drawing/2016/5/10/chartex" xmlns:cx5="http://schemas.microsoft.com/office/drawing/2016/5/11/chartex" xmlns:cx6="http://schemas.microsoft.com/office/drawing/2016/5/12/chartex" xmlns:cx7="http://schemas.microsoft.com/office/drawing/2016/5/13/chartex" xmlns:cx8="http://schemas.microsoft.com/office/drawing/2016/5/14/chartex" xmlns:mc="http://schemas.openxmlformats.org/markup-compatibility/2006" xmlns:aink="http://schemas.microsoft.com/office/drawing/2016/ink" xmlns:am3d="http://schemas.microsoft.com/office/drawing/2017/model3d" xmlns:o="urn:schemas-microsoft-com:office:office" xmlns:r="http://schemas.openxmlformats.org/officeDocument/2006/relationships" xmlns:m="http://schemas.openxmlformats.org/officeDocument/2006/math" xmlns:v="urn:schemas-microsoft-com:vml" xmlns:wp14="http://schemas.microsoft.com/office/word/2010/wordprocessingDrawing" xmlns:wp="http://schemas.openxmlformats.org/drawingml/2006/wordprocessingDrawing" xmlns:w10="urn:schemas-microsoft-com:office:word" xmlns:w="http://schemas.openxmlformats.org/wordprocessingml/2006/main" xmlns:w14="http://schemas.microsoft.com/office/word/2010/wordml" xmlns:w15="http://schemas.microsoft.com/office/word/2012/wordml" xmlns:w16cex="http://schemas.microsoft.com/office/word/2018/wordml/cex" xmlns:w16cid="http://schemas.microsoft.com/office/word/2016/wordml/cid" xmlns:w16="http://schemas.microsoft.com/office/word/2018/wordml" xmlns:w16se="http://schemas.microsoft.com/office/word/2015/wordml/symex" xmlns:wpg="http://schemas.microsoft.com/office/word/2010/wordprocessingGroup" xmlns:wpi="http://schemas.microsoft.com/office/word/2010/wordprocessingInk" xmlns:wne="http://schemas.microsoft.com/office/word/2006/wordml" xmlns:wps="http://schemas.microsoft.com/office/word/2010/wordprocessingShape" mc:Ignorable="w14 w15 w16se w16cid w16 w16cex wp14">
+<w:ftr xmlns:wpc="http://schemas.microsoft.com/office/word/2010/wordprocessingCanvas" xmlns:cx="http://schemas.microsoft.com/office/drawing/2014/chartex" xmlns:cx1="http://schemas.microsoft.com/office/drawing/2015/9/8/chartex" xmlns:cx2="http://schemas.microsoft.com/office/drawing/2015/10/21/chartex" xmlns:cx3="http://schemas.microsoft.com/office/drawing/2016/5/9/chartex" xmlns:cx4="http://schemas.microsoft.com/office/drawing/2016/5/10/chartex" xmlns:cx5="http://schemas.microsoft.com/office/drawing/2016/5/11/chartex" xmlns:cx6="http://schemas.microsoft.com/office/drawing/2016/5/12/chartex" xmlns:cx7="http://schemas.microsoft.com/office/drawing/2016/5/13/chartex" xmlns:cx8="http://schemas.microsoft.com/office/drawing/2016/5/14/chartex" xmlns:mc="http://schemas.openxmlformats.org/markup-compatibility/2006" xmlns:aink="http://schemas.microsoft.com/office/drawing/2016/ink" xmlns:am3d="http://schemas.microsoft.com/office/drawing/2017/model3d" xmlns:o="urn:schemas-microsoft-com:office:office" xmlns:r="http://schemas.openxmlformats.org/officeDocument/2006/relationships" xmlns:m="http://schemas.openxmlformats.org/officeDocument/2006/math" xmlns:v="urn:schemas-microsoft-com:vml" xmlns:wp14="http://schemas.microsoft.com/office/word/2010/wordprocessingDrawing" xmlns:wp="http://schemas.openxmlformats.org/drawingml/2006/wordprocessingDrawing" xmlns:w10="urn:schemas-microsoft-com:office:word" xmlns:w="http://schemas.openxmlformats.org/wordprocessingml/2006/main" xmlns:w14="http://schemas.microsoft.com/office/word/2010/wordml" xmlns:w15="http://schemas.microsoft.com/office/word/2012/wordml" xmlns:w16cid="http://schemas.microsoft.com/office/word/2016/wordml/cid" xmlns:w16se="http://schemas.microsoft.com/office/word/2015/wordml/symex" xmlns:wpg="http://schemas.microsoft.com/office/word/2010/wordprocessingGroup" xmlns:wpi="http://schemas.microsoft.com/office/word/2010/wordprocessingInk" xmlns:wne="http://schemas.microsoft.com/office/word/2006/wordml" xmlns:wps="http://schemas.microsoft.com/office/word/2010/wordprocessingShape" mc:Ignorable="w14 w15 w16se w16cid wp14">
   <w:p>
     <w:pPr>
       <w:pStyle w:val="Footer"/>
@@ -457,7 +632,7 @@
 </file>
 
 <file path=word/footnotes.xml><?xml version="1.0" encoding="utf-8"?>
-<w:footnotes xmlns:wpc="http://schemas.microsoft.com/office/word/2010/wordprocessingCanvas" xmlns:cx="http://schemas.microsoft.com/office/drawing/2014/chartex" xmlns:cx1="http://schemas.microsoft.com/office/drawing/2015/9/8/chartex" xmlns:cx2="http://schemas.microsoft.com/office/drawing/2015/10/21/chartex" xmlns:cx3="http://schemas.microsoft.com/office/drawing/2016/5/9/chartex" xmlns:cx4="http://schemas.microsoft.com/office/drawing/2016/5/10/chartex" xmlns:cx5="http://schemas.microsoft.com/office/drawing/2016/5/11/chartex" xmlns:cx6="http://schemas.microsoft.com/office/drawing/2016/5/12/chartex" xmlns:cx7="http://schemas.microsoft.com/office/drawing/2016/5/13/chartex" xmlns:cx8="http://schemas.microsoft.com/office/drawing/2016/5/14/chartex" xmlns:mc="http://schemas.openxmlformats.org/markup-compatibility/2006" xmlns:aink="http://schemas.microsoft.com/office/drawing/2016/ink" xmlns:am3d="http://schemas.microsoft.com/office/drawing/2017/model3d" xmlns:o="urn:schemas-microsoft-com:office:office" xmlns:r="http://schemas.openxmlformats.org/officeDocument/2006/relationships" xmlns:m="http://schemas.openxmlformats.org/officeDocument/2006/math" xmlns:v="urn:schemas-microsoft-com:vml" xmlns:wp14="http://schemas.microsoft.com/office/word/2010/wordprocessingDrawing" xmlns:wp="http://schemas.openxmlformats.org/drawingml/2006/wordprocessingDrawing" xmlns:w10="urn:schemas-microsoft-com:office:word" xmlns:w="http://schemas.openxmlformats.org/wordprocessingml/2006/main" xmlns:w14="http://schemas.microsoft.com/office/word/2010/wordml" xmlns:w15="http://schemas.microsoft.com/office/word/2012/wordml" xmlns:w16cex="http://schemas.microsoft.com/office/word/2018/wordml/cex" xmlns:w16cid="http://schemas.microsoft.com/office/word/2016/wordml/cid" xmlns:w16="http://schemas.microsoft.com/office/word/2018/wordml" xmlns:w16se="http://schemas.microsoft.com/office/word/2015/wordml/symex" xmlns:wpg="http://schemas.microsoft.com/office/word/2010/wordprocessingGroup" xmlns:wpi="http://schemas.microsoft.com/office/word/2010/wordprocessingInk" xmlns:wne="http://schemas.microsoft.com/office/word/2006/wordml" xmlns:wps="http://schemas.microsoft.com/office/word/2010/wordprocessingShape" mc:Ignorable="w14 w15 w16se w16cid w16 w16cex wp14">
+<w:footnotes xmlns:wpc="http://schemas.microsoft.com/office/word/2010/wordprocessingCanvas" xmlns:cx="http://schemas.microsoft.com/office/drawing/2014/chartex" xmlns:cx1="http://schemas.microsoft.com/office/drawing/2015/9/8/chartex" xmlns:cx2="http://schemas.microsoft.com/office/drawing/2015/10/21/chartex" xmlns:cx3="http://schemas.microsoft.com/office/drawing/2016/5/9/chartex" xmlns:cx4="http://schemas.microsoft.com/office/drawing/2016/5/10/chartex" xmlns:cx5="http://schemas.microsoft.com/office/drawing/2016/5/11/chartex" xmlns:cx6="http://schemas.microsoft.com/office/drawing/2016/5/12/chartex" xmlns:cx7="http://schemas.microsoft.com/office/drawing/2016/5/13/chartex" xmlns:cx8="http://schemas.microsoft.com/office/drawing/2016/5/14/chartex" xmlns:mc="http://schemas.openxmlformats.org/markup-compatibility/2006" xmlns:aink="http://schemas.microsoft.com/office/drawing/2016/ink" xmlns:am3d="http://schemas.microsoft.com/office/drawing/2017/model3d" xmlns:o="urn:schemas-microsoft-com:office:office" xmlns:r="http://schemas.openxmlformats.org/officeDocument/2006/relationships" xmlns:m="http://schemas.openxmlformats.org/officeDocument/2006/math" xmlns:v="urn:schemas-microsoft-com:vml" xmlns:wp14="http://schemas.microsoft.com/office/word/2010/wordprocessingDrawing" xmlns:wp="http://schemas.openxmlformats.org/drawingml/2006/wordprocessingDrawing" xmlns:w10="urn:schemas-microsoft-com:office:word" xmlns:w="http://schemas.openxmlformats.org/wordprocessingml/2006/main" xmlns:w14="http://schemas.microsoft.com/office/word/2010/wordml" xmlns:w15="http://schemas.microsoft.com/office/word/2012/wordml" xmlns:w16cid="http://schemas.microsoft.com/office/word/2016/wordml/cid" xmlns:w16se="http://schemas.microsoft.com/office/word/2015/wordml/symex" xmlns:wpg="http://schemas.microsoft.com/office/word/2010/wordprocessingGroup" xmlns:wpi="http://schemas.microsoft.com/office/word/2010/wordprocessingInk" xmlns:wne="http://schemas.microsoft.com/office/word/2006/wordml" xmlns:wps="http://schemas.microsoft.com/office/word/2010/wordprocessingShape" mc:Ignorable="w14 w15 w16se w16cid wp14">
   <w:footnote w:type="separator" w:id="-1">
     <w:p>
       <w:r>
@@ -476,7 +651,7 @@
 </file>
 
 <file path=word/header1.xml><?xml version="1.0" encoding="utf-8"?>
-<w:hdr xmlns:wpc="http://schemas.microsoft.com/office/word/2010/wordprocessingCanvas" xmlns:cx="http://schemas.microsoft.com/office/drawing/2014/chartex" xmlns:cx1="http://schemas.microsoft.com/office/drawing/2015/9/8/chartex" xmlns:cx2="http://schemas.microsoft.com/office/drawing/2015/10/21/chartex" xmlns:cx3="http://schemas.microsoft.com/office/drawing/2016/5/9/chartex" xmlns:cx4="http://schemas.microsoft.com/office/drawing/2016/5/10/chartex" xmlns:cx5="http://schemas.microsoft.com/office/drawing/2016/5/11/chartex" xmlns:cx6="http://schemas.microsoft.com/office/drawing/2016/5/12/chartex" xmlns:cx7="http://schemas.microsoft.com/office/drawing/2016/5/13/chartex" xmlns:cx8="http://schemas.microsoft.com/office/drawing/2016/5/14/chartex" xmlns:mc="http://schemas.openxmlformats.org/markup-compatibility/2006" xmlns:aink="http://schemas.microsoft.com/office/drawing/2016/ink" xmlns:am3d="http://schemas.microsoft.com/office/drawing/2017/model3d" xmlns:o="urn:schemas-microsoft-com:office:office" xmlns:r="http://schemas.openxmlformats.org/officeDocument/2006/relationships" xmlns:m="http://schemas.openxmlformats.org/officeDocument/2006/math" xmlns:v="urn:schemas-microsoft-com:vml" xmlns:wp14="http://schemas.microsoft.com/office/word/2010/wordprocessingDrawing" xmlns:wp="http://schemas.openxmlformats.org/drawingml/2006/wordprocessingDrawing" xmlns:w10="urn:schemas-microsoft-com:office:word" xmlns:w="http://schemas.openxmlformats.org/wordprocessingml/2006/main" xmlns:w14="http://schemas.microsoft.com/office/word/2010/wordml" xmlns:w15="http://schemas.microsoft.com/office/word/2012/wordml" xmlns:w16cex="http://schemas.microsoft.com/office/word/2018/wordml/cex" xmlns:w16cid="http://schemas.microsoft.com/office/word/2016/wordml/cid" xmlns:w16="http://schemas.microsoft.com/office/word/2018/wordml" xmlns:w16se="http://schemas.microsoft.com/office/word/2015/wordml/symex" xmlns:wpg="http://schemas.microsoft.com/office/word/2010/wordprocessingGroup" xmlns:wpi="http://schemas.microsoft.com/office/word/2010/wordprocessingInk" xmlns:wne="http://schemas.microsoft.com/office/word/2006/wordml" xmlns:wps="http://schemas.microsoft.com/office/word/2010/wordprocessingShape" mc:Ignorable="w14 w15 w16se w16cid w16 w16cex wp14">
+<w:hdr xmlns:wpc="http://schemas.microsoft.com/office/word/2010/wordprocessingCanvas" xmlns:cx="http://schemas.microsoft.com/office/drawing/2014/chartex" xmlns:cx1="http://schemas.microsoft.com/office/drawing/2015/9/8/chartex" xmlns:cx2="http://schemas.microsoft.com/office/drawing/2015/10/21/chartex" xmlns:cx3="http://schemas.microsoft.com/office/drawing/2016/5/9/chartex" xmlns:cx4="http://schemas.microsoft.com/office/drawing/2016/5/10/chartex" xmlns:cx5="http://schemas.microsoft.com/office/drawing/2016/5/11/chartex" xmlns:cx6="http://schemas.microsoft.com/office/drawing/2016/5/12/chartex" xmlns:cx7="http://schemas.microsoft.com/office/drawing/2016/5/13/chartex" xmlns:cx8="http://schemas.microsoft.com/office/drawing/2016/5/14/chartex" xmlns:mc="http://schemas.openxmlformats.org/markup-compatibility/2006" xmlns:aink="http://schemas.microsoft.com/office/drawing/2016/ink" xmlns:am3d="http://schemas.microsoft.com/office/drawing/2017/model3d" xmlns:o="urn:schemas-microsoft-com:office:office" xmlns:r="http://schemas.openxmlformats.org/officeDocument/2006/relationships" xmlns:m="http://schemas.openxmlformats.org/officeDocument/2006/math" xmlns:v="urn:schemas-microsoft-com:vml" xmlns:wp14="http://schemas.microsoft.com/office/word/2010/wordprocessingDrawing" xmlns:wp="http://schemas.openxmlformats.org/drawingml/2006/wordprocessingDrawing" xmlns:w10="urn:schemas-microsoft-com:office:word" xmlns:w="http://schemas.openxmlformats.org/wordprocessingml/2006/main" xmlns:w14="http://schemas.microsoft.com/office/word/2010/wordml" xmlns:w15="http://schemas.microsoft.com/office/word/2012/wordml" xmlns:w16cid="http://schemas.microsoft.com/office/word/2016/wordml/cid" xmlns:w16se="http://schemas.microsoft.com/office/word/2015/wordml/symex" xmlns:wpg="http://schemas.microsoft.com/office/word/2010/wordprocessingGroup" xmlns:wpi="http://schemas.microsoft.com/office/word/2010/wordprocessingInk" xmlns:wne="http://schemas.microsoft.com/office/word/2006/wordml" xmlns:wps="http://schemas.microsoft.com/office/word/2010/wordprocessingShape" mc:Ignorable="w14 w15 w16se w16cid wp14">
   <w:p>
     <w:pPr>
       <w:pStyle w:val="Header"/>
@@ -503,7 +678,7 @@
 </file>
 
 <file path=word/numbering.xml><?xml version="1.0" encoding="utf-8"?>
-<w:numbering xmlns:wpc="http://schemas.microsoft.com/office/word/2010/wordprocessingCanvas" xmlns:cx="http://schemas.microsoft.com/office/drawing/2014/chartex" xmlns:cx1="http://schemas.microsoft.com/office/drawing/2015/9/8/chartex" xmlns:cx2="http://schemas.microsoft.com/office/drawing/2015/10/21/chartex" xmlns:cx3="http://schemas.microsoft.com/office/drawing/2016/5/9/chartex" xmlns:cx4="http://schemas.microsoft.com/office/drawing/2016/5/10/chartex" xmlns:cx5="http://schemas.microsoft.com/office/drawing/2016/5/11/chartex" xmlns:cx6="http://schemas.microsoft.com/office/drawing/2016/5/12/chartex" xmlns:cx7="http://schemas.microsoft.com/office/drawing/2016/5/13/chartex" xmlns:cx8="http://schemas.microsoft.com/office/drawing/2016/5/14/chartex" xmlns:mc="http://schemas.openxmlformats.org/markup-compatibility/2006" xmlns:aink="http://schemas.microsoft.com/office/drawing/2016/ink" xmlns:am3d="http://schemas.microsoft.com/office/drawing/2017/model3d" xmlns:o="urn:schemas-microsoft-com:office:office" xmlns:r="http://schemas.openxmlformats.org/officeDocument/2006/relationships" xmlns:m="http://schemas.openxmlformats.org/officeDocument/2006/math" xmlns:v="urn:schemas-microsoft-com:vml" xmlns:wp14="http://schemas.microsoft.com/office/word/2010/wordprocessingDrawing" xmlns:wp="http://schemas.openxmlformats.org/drawingml/2006/wordprocessingDrawing" xmlns:w10="urn:schemas-microsoft-com:office:word" xmlns:w="http://schemas.openxmlformats.org/wordprocessingml/2006/main" xmlns:w14="http://schemas.microsoft.com/office/word/2010/wordml" xmlns:w15="http://schemas.microsoft.com/office/word/2012/wordml" xmlns:w16cex="http://schemas.microsoft.com/office/word/2018/wordml/cex" xmlns:w16cid="http://schemas.microsoft.com/office/word/2016/wordml/cid" xmlns:w16="http://schemas.microsoft.com/office/word/2018/wordml" xmlns:w16se="http://schemas.microsoft.com/office/word/2015/wordml/symex" xmlns:wpg="http://schemas.microsoft.com/office/word/2010/wordprocessingGroup" xmlns:wpi="http://schemas.microsoft.com/office/word/2010/wordprocessingInk" xmlns:wne="http://schemas.microsoft.com/office/word/2006/wordml" xmlns:wps="http://schemas.microsoft.com/office/word/2010/wordprocessingShape" mc:Ignorable="w14 w15 w16se w16cid w16 w16cex wp14">
+<w:numbering xmlns:wpc="http://schemas.microsoft.com/office/word/2010/wordprocessingCanvas" xmlns:cx="http://schemas.microsoft.com/office/drawing/2014/chartex" xmlns:cx1="http://schemas.microsoft.com/office/drawing/2015/9/8/chartex" xmlns:cx2="http://schemas.microsoft.com/office/drawing/2015/10/21/chartex" xmlns:cx3="http://schemas.microsoft.com/office/drawing/2016/5/9/chartex" xmlns:cx4="http://schemas.microsoft.com/office/drawing/2016/5/10/chartex" xmlns:cx5="http://schemas.microsoft.com/office/drawing/2016/5/11/chartex" xmlns:cx6="http://schemas.microsoft.com/office/drawing/2016/5/12/chartex" xmlns:cx7="http://schemas.microsoft.com/office/drawing/2016/5/13/chartex" xmlns:cx8="http://schemas.microsoft.com/office/drawing/2016/5/14/chartex" xmlns:mc="http://schemas.openxmlformats.org/markup-compatibility/2006" xmlns:aink="http://schemas.microsoft.com/office/drawing/2016/ink" xmlns:am3d="http://schemas.microsoft.com/office/drawing/2017/model3d" xmlns:o="urn:schemas-microsoft-com:office:office" xmlns:r="http://schemas.openxmlformats.org/officeDocument/2006/relationships" xmlns:m="http://schemas.openxmlformats.org/officeDocument/2006/math" xmlns:v="urn:schemas-microsoft-com:vml" xmlns:wp14="http://schemas.microsoft.com/office/word/2010/wordprocessingDrawing" xmlns:wp="http://schemas.openxmlformats.org/drawingml/2006/wordprocessingDrawing" xmlns:w10="urn:schemas-microsoft-com:office:word" xmlns:w="http://schemas.openxmlformats.org/wordprocessingml/2006/main" xmlns:w14="http://schemas.microsoft.com/office/word/2010/wordml" xmlns:w15="http://schemas.microsoft.com/office/word/2012/wordml" xmlns:w16cid="http://schemas.microsoft.com/office/word/2016/wordml/cid" xmlns:w16se="http://schemas.microsoft.com/office/word/2015/wordml/symex" xmlns:wpg="http://schemas.microsoft.com/office/word/2010/wordprocessingGroup" xmlns:wpi="http://schemas.microsoft.com/office/word/2010/wordprocessingInk" xmlns:wne="http://schemas.microsoft.com/office/word/2006/wordml" xmlns:wps="http://schemas.microsoft.com/office/word/2010/wordprocessingShape" mc:Ignorable="w14 w15 w16se w16cid wp14">
   <w:abstractNum w:abstractNumId="0" w15:restartNumberingAfterBreak="0">
     <w:nsid w:val="FFFFFF89"/>
     <w:multiLevelType w:val="singleLevel"/>
@@ -612,6 +787,95 @@
     </w:lvl>
   </w:abstractNum>
   <w:abstractNum w:abstractNumId="2" w15:restartNumberingAfterBreak="0">
+    <w:nsid w:val="13F31314"/>
+    <w:multiLevelType w:val="hybridMultilevel"/>
+    <w:tmpl w:val="C4A22D6E"/>
+    <w:lvl w:ilvl="0" w:tplc="C4E88EF4">
+      <w:start w:val="1"/>
+      <w:numFmt w:val="hebrew1"/>
+      <w:lvlText w:val="%1."/>
+      <w:lvlJc w:val="left"/>
+      <w:pPr>
+        <w:ind w:left="720" w:hanging="360"/>
+      </w:pPr>
+      <w:rPr>
+        <w:rFonts w:hint="default"/>
+      </w:rPr>
+    </w:lvl>
+    <w:lvl w:ilvl="1" w:tplc="20000019" w:tentative="1">
+      <w:start w:val="1"/>
+      <w:numFmt w:val="lowerLetter"/>
+      <w:lvlText w:val="%2."/>
+      <w:lvlJc w:val="left"/>
+      <w:pPr>
+        <w:ind w:left="1440" w:hanging="360"/>
+      </w:pPr>
+    </w:lvl>
+    <w:lvl w:ilvl="2" w:tplc="2000001B" w:tentative="1">
+      <w:start w:val="1"/>
+      <w:numFmt w:val="lowerRoman"/>
+      <w:lvlText w:val="%3."/>
+      <w:lvlJc w:val="right"/>
+      <w:pPr>
+        <w:ind w:left="2160" w:hanging="180"/>
+      </w:pPr>
+    </w:lvl>
+    <w:lvl w:ilvl="3" w:tplc="2000000F" w:tentative="1">
+      <w:start w:val="1"/>
+      <w:numFmt w:val="decimal"/>
+      <w:lvlText w:val="%4."/>
+      <w:lvlJc w:val="left"/>
+      <w:pPr>
+        <w:ind w:left="2880" w:hanging="360"/>
+      </w:pPr>
+    </w:lvl>
+    <w:lvl w:ilvl="4" w:tplc="20000019" w:tentative="1">
+      <w:start w:val="1"/>
+      <w:numFmt w:val="lowerLetter"/>
+      <w:lvlText w:val="%5."/>
+      <w:lvlJc w:val="left"/>
+      <w:pPr>
+        <w:ind w:left="3600" w:hanging="360"/>
+      </w:pPr>
+    </w:lvl>
+    <w:lvl w:ilvl="5" w:tplc="2000001B" w:tentative="1">
+      <w:start w:val="1"/>
+      <w:numFmt w:val="lowerRoman"/>
+      <w:lvlText w:val="%6."/>
+      <w:lvlJc w:val="right"/>
+      <w:pPr>
+        <w:ind w:left="4320" w:hanging="180"/>
+      </w:pPr>
+    </w:lvl>
+    <w:lvl w:ilvl="6" w:tplc="2000000F" w:tentative="1">
+      <w:start w:val="1"/>
+      <w:numFmt w:val="decimal"/>
+      <w:lvlText w:val="%7."/>
+      <w:lvlJc w:val="left"/>
+      <w:pPr>
+        <w:ind w:left="5040" w:hanging="360"/>
+      </w:pPr>
+    </w:lvl>
+    <w:lvl w:ilvl="7" w:tplc="20000019" w:tentative="1">
+      <w:start w:val="1"/>
+      <w:numFmt w:val="lowerLetter"/>
+      <w:lvlText w:val="%8."/>
+      <w:lvlJc w:val="left"/>
+      <w:pPr>
+        <w:ind w:left="5760" w:hanging="360"/>
+      </w:pPr>
+    </w:lvl>
+    <w:lvl w:ilvl="8" w:tplc="2000001B" w:tentative="1">
+      <w:start w:val="1"/>
+      <w:numFmt w:val="lowerRoman"/>
+      <w:lvlText w:val="%9."/>
+      <w:lvlJc w:val="right"/>
+      <w:pPr>
+        <w:ind w:left="6480" w:hanging="180"/>
+      </w:pPr>
+    </w:lvl>
+  </w:abstractNum>
+  <w:abstractNum w:abstractNumId="3" w15:restartNumberingAfterBreak="0">
     <w:nsid w:val="19EA58E3"/>
     <w:multiLevelType w:val="hybridMultilevel"/>
     <w:tmpl w:val="0E46FFB4"/>
@@ -697,7 +961,7 @@
       </w:pPr>
     </w:lvl>
   </w:abstractNum>
-  <w:abstractNum w:abstractNumId="3" w15:restartNumberingAfterBreak="0">
+  <w:abstractNum w:abstractNumId="4" w15:restartNumberingAfterBreak="0">
     <w:nsid w:val="31A41079"/>
     <w:multiLevelType w:val="multilevel"/>
     <w:tmpl w:val="5EE4B8FA"/>
@@ -801,7 +1065,7 @@
       </w:rPr>
     </w:lvl>
   </w:abstractNum>
-  <w:abstractNum w:abstractNumId="4" w15:restartNumberingAfterBreak="0">
+  <w:abstractNum w:abstractNumId="5" w15:restartNumberingAfterBreak="0">
     <w:nsid w:val="34B955C6"/>
     <w:multiLevelType w:val="hybridMultilevel"/>
     <w:tmpl w:val="2186597A"/>
@@ -914,7 +1178,7 @@
       </w:rPr>
     </w:lvl>
   </w:abstractNum>
-  <w:abstractNum w:abstractNumId="5" w15:restartNumberingAfterBreak="0">
+  <w:abstractNum w:abstractNumId="6" w15:restartNumberingAfterBreak="0">
     <w:nsid w:val="366630CF"/>
     <w:multiLevelType w:val="hybridMultilevel"/>
     <w:tmpl w:val="4B18400A"/>
@@ -1027,7 +1291,7 @@
       </w:rPr>
     </w:lvl>
   </w:abstractNum>
-  <w:abstractNum w:abstractNumId="6" w15:restartNumberingAfterBreak="0">
+  <w:abstractNum w:abstractNumId="7" w15:restartNumberingAfterBreak="0">
     <w:nsid w:val="497A01B6"/>
     <w:multiLevelType w:val="hybridMultilevel"/>
     <w:tmpl w:val="98B26CB6"/>
@@ -1113,7 +1377,7 @@
       </w:pPr>
     </w:lvl>
   </w:abstractNum>
-  <w:abstractNum w:abstractNumId="7" w15:restartNumberingAfterBreak="0">
+  <w:abstractNum w:abstractNumId="8" w15:restartNumberingAfterBreak="0">
     <w:nsid w:val="4E9B62BA"/>
     <w:multiLevelType w:val="hybridMultilevel"/>
     <w:tmpl w:val="314C8CD4"/>
@@ -1202,7 +1466,7 @@
       </w:pPr>
     </w:lvl>
   </w:abstractNum>
-  <w:abstractNum w:abstractNumId="8" w15:restartNumberingAfterBreak="0">
+  <w:abstractNum w:abstractNumId="9" w15:restartNumberingAfterBreak="0">
     <w:nsid w:val="51503575"/>
     <w:multiLevelType w:val="hybridMultilevel"/>
     <w:tmpl w:val="81C250E8"/>
@@ -1315,7 +1579,7 @@
       </w:rPr>
     </w:lvl>
   </w:abstractNum>
-  <w:abstractNum w:abstractNumId="9" w15:restartNumberingAfterBreak="0">
+  <w:abstractNum w:abstractNumId="10" w15:restartNumberingAfterBreak="0">
     <w:nsid w:val="5DC51A2A"/>
     <w:multiLevelType w:val="hybridMultilevel"/>
     <w:tmpl w:val="2158A500"/>
@@ -1428,7 +1692,7 @@
       </w:rPr>
     </w:lvl>
   </w:abstractNum>
-  <w:abstractNum w:abstractNumId="10" w15:restartNumberingAfterBreak="0">
+  <w:abstractNum w:abstractNumId="11" w15:restartNumberingAfterBreak="0">
     <w:nsid w:val="65181947"/>
     <w:multiLevelType w:val="hybridMultilevel"/>
     <w:tmpl w:val="34C4ADBA"/>
@@ -1540,7 +1804,7 @@
       </w:rPr>
     </w:lvl>
   </w:abstractNum>
-  <w:abstractNum w:abstractNumId="11" w15:restartNumberingAfterBreak="0">
+  <w:abstractNum w:abstractNumId="12" w15:restartNumberingAfterBreak="0">
     <w:nsid w:val="6E08680C"/>
     <w:multiLevelType w:val="hybridMultilevel"/>
     <w:tmpl w:val="E89C2EC4"/>
@@ -1653,7 +1917,7 @@
       </w:rPr>
     </w:lvl>
   </w:abstractNum>
-  <w:abstractNum w:abstractNumId="12" w15:restartNumberingAfterBreak="0">
+  <w:abstractNum w:abstractNumId="13" w15:restartNumberingAfterBreak="0">
     <w:nsid w:val="70605CCA"/>
     <w:multiLevelType w:val="hybridMultilevel"/>
     <w:tmpl w:val="0E46FFB4"/>
@@ -1739,7 +2003,7 @@
       </w:pPr>
     </w:lvl>
   </w:abstractNum>
-  <w:abstractNum w:abstractNumId="13" w15:restartNumberingAfterBreak="0">
+  <w:abstractNum w:abstractNumId="14" w15:restartNumberingAfterBreak="0">
     <w:nsid w:val="713E16AB"/>
     <w:multiLevelType w:val="hybridMultilevel"/>
     <w:tmpl w:val="AAA4CB8E"/>
@@ -1851,7 +2115,7 @@
       </w:rPr>
     </w:lvl>
   </w:abstractNum>
-  <w:abstractNum w:abstractNumId="14" w15:restartNumberingAfterBreak="0">
+  <w:abstractNum w:abstractNumId="15" w15:restartNumberingAfterBreak="0">
     <w:nsid w:val="74291629"/>
     <w:multiLevelType w:val="hybridMultilevel"/>
     <w:tmpl w:val="A41089EC"/>
@@ -1964,55 +2228,58 @@
     </w:lvl>
   </w:abstractNum>
   <w:num w:numId="1">
-    <w:abstractNumId w:val="3"/>
+    <w:abstractNumId w:val="4"/>
   </w:num>
   <w:num w:numId="2">
     <w:abstractNumId w:val="1"/>
   </w:num>
   <w:num w:numId="3">
-    <w:abstractNumId w:val="12"/>
+    <w:abstractNumId w:val="13"/>
   </w:num>
   <w:num w:numId="4">
-    <w:abstractNumId w:val="2"/>
+    <w:abstractNumId w:val="3"/>
   </w:num>
   <w:num w:numId="5">
-    <w:abstractNumId w:val="10"/>
+    <w:abstractNumId w:val="11"/>
   </w:num>
   <w:num w:numId="6">
-    <w:abstractNumId w:val="13"/>
+    <w:abstractNumId w:val="14"/>
   </w:num>
   <w:num w:numId="7">
-    <w:abstractNumId w:val="4"/>
+    <w:abstractNumId w:val="5"/>
   </w:num>
   <w:num w:numId="8">
-    <w:abstractNumId w:val="14"/>
+    <w:abstractNumId w:val="15"/>
   </w:num>
   <w:num w:numId="9">
     <w:abstractNumId w:val="0"/>
   </w:num>
   <w:num w:numId="10">
+    <w:abstractNumId w:val="9"/>
+  </w:num>
+  <w:num w:numId="11">
+    <w:abstractNumId w:val="12"/>
+  </w:num>
+  <w:num w:numId="12">
+    <w:abstractNumId w:val="7"/>
+  </w:num>
+  <w:num w:numId="13">
+    <w:abstractNumId w:val="10"/>
+  </w:num>
+  <w:num w:numId="14">
+    <w:abstractNumId w:val="6"/>
+  </w:num>
+  <w:num w:numId="15">
     <w:abstractNumId w:val="8"/>
   </w:num>
-  <w:num w:numId="11">
-    <w:abstractNumId w:val="11"/>
-  </w:num>
-  <w:num w:numId="12">
-    <w:abstractNumId w:val="6"/>
-  </w:num>
-  <w:num w:numId="13">
-    <w:abstractNumId w:val="9"/>
-  </w:num>
-  <w:num w:numId="14">
-    <w:abstractNumId w:val="5"/>
-  </w:num>
-  <w:num w:numId="15">
-    <w:abstractNumId w:val="7"/>
+  <w:num w:numId="16">
+    <w:abstractNumId w:val="2"/>
   </w:num>
 </w:numbering>
 </file>
 
 <file path=word/styles.xml><?xml version="1.0" encoding="utf-8"?>
-<w:styles xmlns:mc="http://schemas.openxmlformats.org/markup-compatibility/2006" xmlns:r="http://schemas.openxmlformats.org/officeDocument/2006/relationships" xmlns:w="http://schemas.openxmlformats.org/wordprocessingml/2006/main" xmlns:w14="http://schemas.microsoft.com/office/word/2010/wordml" xmlns:w15="http://schemas.microsoft.com/office/word/2012/wordml" xmlns:w16cex="http://schemas.microsoft.com/office/word/2018/wordml/cex" xmlns:w16cid="http://schemas.microsoft.com/office/word/2016/wordml/cid" xmlns:w16="http://schemas.microsoft.com/office/word/2018/wordml" xmlns:w16se="http://schemas.microsoft.com/office/word/2015/wordml/symex" mc:Ignorable="w14 w15 w16se w16cid w16 w16cex">
+<w:styles xmlns:mc="http://schemas.openxmlformats.org/markup-compatibility/2006" xmlns:r="http://schemas.openxmlformats.org/officeDocument/2006/relationships" xmlns:w="http://schemas.openxmlformats.org/wordprocessingml/2006/main" xmlns:w14="http://schemas.microsoft.com/office/word/2010/wordml" xmlns:w15="http://schemas.microsoft.com/office/word/2012/wordml" xmlns:w16cid="http://schemas.microsoft.com/office/word/2016/wordml/cid" xmlns:w16se="http://schemas.microsoft.com/office/word/2015/wordml/symex" mc:Ignorable="w14 w15 w16se w16cid">
   <w:docDefaults>
     <w:rPrDefault>
       <w:rPr>
@@ -2031,7 +2298,7 @@
       </w:pPr>
     </w:pPrDefault>
   </w:docDefaults>
-  <w:latentStyles w:defLockedState="0" w:defUIPriority="99" w:defSemiHidden="0" w:defUnhideWhenUsed="0" w:defQFormat="0" w:count="376">
+  <w:latentStyles w:defLockedState="0" w:defUIPriority="99" w:defSemiHidden="0" w:defUnhideWhenUsed="0" w:defQFormat="0" w:count="377">
     <w:lsdException w:name="Normal" w:uiPriority="0" w:qFormat="1"/>
     <w:lsdException w:name="heading 1" w:uiPriority="9" w:qFormat="1"/>
     <w:lsdException w:name="heading 2" w:semiHidden="1" w:uiPriority="9" w:unhideWhenUsed="1" w:qFormat="1"/>
@@ -2137,7 +2404,6 @@
     <w:lsdException w:name="HTML Sample" w:semiHidden="1" w:unhideWhenUsed="1"/>
     <w:lsdException w:name="HTML Typewriter" w:semiHidden="1" w:unhideWhenUsed="1"/>
     <w:lsdException w:name="HTML Variable" w:semiHidden="1" w:unhideWhenUsed="1"/>
-    <w:lsdException w:name="Normal Table" w:semiHidden="1" w:unhideWhenUsed="1"/>
     <w:lsdException w:name="annotation subject" w:semiHidden="1" w:unhideWhenUsed="1"/>
     <w:lsdException w:name="No List" w:semiHidden="1" w:unhideWhenUsed="1"/>
     <w:lsdException w:name="Outline List 1" w:semiHidden="1" w:unhideWhenUsed="1"/>
@@ -2184,10 +2450,8 @@
     <w:lsdException w:name="Table Subtle 2" w:semiHidden="1" w:unhideWhenUsed="1"/>
     <w:lsdException w:name="Table Web 1" w:semiHidden="1" w:unhideWhenUsed="1"/>
     <w:lsdException w:name="Table Web 2" w:semiHidden="1" w:unhideWhenUsed="1"/>
-    <w:lsdException w:name="Table Web 3" w:semiHidden="1" w:unhideWhenUsed="1"/>
     <w:lsdException w:name="Balloon Text" w:semiHidden="1" w:unhideWhenUsed="1"/>
     <w:lsdException w:name="Table Grid" w:uiPriority="39"/>
-    <w:lsdException w:name="Table Theme" w:semiHidden="1" w:unhideWhenUsed="1"/>
     <w:lsdException w:name="Placeholder Text" w:semiHidden="1"/>
     <w:lsdException w:name="No Spacing" w:uiPriority="1" w:qFormat="1"/>
     <w:lsdException w:name="Light Shading" w:uiPriority="60"/>
@@ -2408,6 +2672,7 @@
     <w:lsdException w:name="Hashtag" w:semiHidden="1" w:unhideWhenUsed="1"/>
     <w:lsdException w:name="Unresolved Mention" w:semiHidden="1" w:unhideWhenUsed="1"/>
     <w:lsdException w:name="Smart Link" w:semiHidden="1" w:unhideWhenUsed="1"/>
+    <w:lsdException w:name="Smart Link Error" w:semiHidden="1" w:unhideWhenUsed="1"/>
   </w:latentStyles>
   <w:style w:type="paragraph" w:default="1" w:styleId="Normal">
     <w:name w:val="Normal"/>
@@ -5879,7 +6144,7 @@
 </file>
 
 <file path=customXml/itemProps1.xml><?xml version="1.0" encoding="utf-8"?>
-<ds:datastoreItem xmlns:ds="http://schemas.openxmlformats.org/officeDocument/2006/customXml" ds:itemID="{D3E702E5-0A7C-4FFD-BD64-9EB678C39796}">
+<ds:datastoreItem xmlns:ds="http://schemas.openxmlformats.org/officeDocument/2006/customXml" ds:itemID="{B6AD142A-CDBF-405D-A4C4-7958750FA5D8}">
   <ds:schemaRefs>
     <ds:schemaRef ds:uri="http://schemas.openxmlformats.org/officeDocument/2006/bibliography"/>
   </ds:schemaRefs>

</xml_diff>